<commit_message>
Created a stand-alone-application and learn about the central and local repository
</commit_message>
<xml_diff>
--- a/Maven 07-02-2026/Day-1.docx
+++ b/Maven 07-02-2026/Day-1.docx
@@ -79,7 +79,21 @@
         <w:rPr>
           <w:lang w:val="en-US"/>
         </w:rPr>
-        <w:t>Create folder in side your local machine named it as maven-project.</w:t>
+        <w:t xml:space="preserve">Create folder </w:t>
+      </w:r>
+      <w:proofErr w:type="spellStart"/>
+      <w:r>
+        <w:rPr>
+          <w:lang w:val="en-US"/>
+        </w:rPr>
+        <w:t>in side</w:t>
+      </w:r>
+      <w:proofErr w:type="spellEnd"/>
+      <w:r>
+        <w:rPr>
+          <w:lang w:val="en-US"/>
+        </w:rPr>
+        <w:t xml:space="preserve"> your local machine named it as maven-project.</w:t>
       </w:r>
     </w:p>
     <w:p>
@@ -211,7 +225,23 @@
         <w:rPr>
           <w:lang w:val="en-US"/>
         </w:rPr>
-        <w:t>I want to create a stand alone application so enter this command here.</w:t>
+        <w:t xml:space="preserve">I want to create a </w:t>
+      </w:r>
+      <w:proofErr w:type="spellStart"/>
+      <w:proofErr w:type="gramStart"/>
+      <w:r>
+        <w:rPr>
+          <w:lang w:val="en-US"/>
+        </w:rPr>
+        <w:t>stand alone</w:t>
+      </w:r>
+      <w:proofErr w:type="spellEnd"/>
+      <w:proofErr w:type="gramEnd"/>
+      <w:r>
+        <w:rPr>
+          <w:lang w:val="en-US"/>
+        </w:rPr>
+        <w:t xml:space="preserve"> application so enter this command here.</w:t>
       </w:r>
     </w:p>
     <w:p>
@@ -239,15 +269,183 @@
           <w:lang w:val="en-US"/>
         </w:rPr>
       </w:pPr>
-      <w:r>
-        <w:rPr>
-          <w:b/>
-          <w:bCs/>
-          <w:sz w:val="28"/>
-          <w:szCs w:val="28"/>
-          <w:lang w:val="en-US"/>
-        </w:rPr>
-        <w:t>mvn archetype:generate -DgroupId=com.yourcompany.app -DartifactId=my-app -DarchetypeArtifactId=maven-archetype-quickstart -DinteractiveMode=false</w:t>
+      <w:proofErr w:type="spellStart"/>
+      <w:r>
+        <w:rPr>
+          <w:b/>
+          <w:bCs/>
+          <w:sz w:val="28"/>
+          <w:szCs w:val="28"/>
+          <w:lang w:val="en-US"/>
+        </w:rPr>
+        <w:t>mvn</w:t>
+      </w:r>
+      <w:proofErr w:type="spellEnd"/>
+      <w:r>
+        <w:rPr>
+          <w:b/>
+          <w:bCs/>
+          <w:sz w:val="28"/>
+          <w:szCs w:val="28"/>
+          <w:lang w:val="en-US"/>
+        </w:rPr>
+        <w:t xml:space="preserve"> </w:t>
+      </w:r>
+      <w:proofErr w:type="spellStart"/>
+      <w:proofErr w:type="gramStart"/>
+      <w:r>
+        <w:rPr>
+          <w:b/>
+          <w:bCs/>
+          <w:sz w:val="28"/>
+          <w:szCs w:val="28"/>
+          <w:lang w:val="en-US"/>
+        </w:rPr>
+        <w:t>archetype:generate</w:t>
+      </w:r>
+      <w:proofErr w:type="spellEnd"/>
+      <w:proofErr w:type="gramEnd"/>
+      <w:r>
+        <w:rPr>
+          <w:b/>
+          <w:bCs/>
+          <w:sz w:val="28"/>
+          <w:szCs w:val="28"/>
+          <w:lang w:val="en-US"/>
+        </w:rPr>
+        <w:t xml:space="preserve"> -</w:t>
+      </w:r>
+      <w:proofErr w:type="spellStart"/>
+      <w:r>
+        <w:rPr>
+          <w:b/>
+          <w:bCs/>
+          <w:sz w:val="28"/>
+          <w:szCs w:val="28"/>
+          <w:lang w:val="en-US"/>
+        </w:rPr>
+        <w:t>DgroupId</w:t>
+      </w:r>
+      <w:proofErr w:type="spellEnd"/>
+      <w:r>
+        <w:rPr>
+          <w:b/>
+          <w:bCs/>
+          <w:sz w:val="28"/>
+          <w:szCs w:val="28"/>
+          <w:lang w:val="en-US"/>
+        </w:rPr>
+        <w:t>=</w:t>
+      </w:r>
+      <w:proofErr w:type="spellStart"/>
+      <w:r>
+        <w:rPr>
+          <w:b/>
+          <w:bCs/>
+          <w:sz w:val="28"/>
+          <w:szCs w:val="28"/>
+          <w:lang w:val="en-US"/>
+        </w:rPr>
+        <w:t>com.yourcompany.app</w:t>
+      </w:r>
+      <w:proofErr w:type="spellEnd"/>
+      <w:r>
+        <w:rPr>
+          <w:b/>
+          <w:bCs/>
+          <w:sz w:val="28"/>
+          <w:szCs w:val="28"/>
+          <w:lang w:val="en-US"/>
+        </w:rPr>
+        <w:t xml:space="preserve"> -</w:t>
+      </w:r>
+      <w:proofErr w:type="spellStart"/>
+      <w:r>
+        <w:rPr>
+          <w:b/>
+          <w:bCs/>
+          <w:sz w:val="28"/>
+          <w:szCs w:val="28"/>
+          <w:lang w:val="en-US"/>
+        </w:rPr>
+        <w:t>DartifactId</w:t>
+      </w:r>
+      <w:proofErr w:type="spellEnd"/>
+      <w:r>
+        <w:rPr>
+          <w:b/>
+          <w:bCs/>
+          <w:sz w:val="28"/>
+          <w:szCs w:val="28"/>
+          <w:lang w:val="en-US"/>
+        </w:rPr>
+        <w:t>=my-app -</w:t>
+      </w:r>
+      <w:proofErr w:type="spellStart"/>
+      <w:r>
+        <w:rPr>
+          <w:b/>
+          <w:bCs/>
+          <w:sz w:val="28"/>
+          <w:szCs w:val="28"/>
+          <w:lang w:val="en-US"/>
+        </w:rPr>
+        <w:t>DarchetypeArtifactId</w:t>
+      </w:r>
+      <w:proofErr w:type="spellEnd"/>
+      <w:r>
+        <w:rPr>
+          <w:b/>
+          <w:bCs/>
+          <w:sz w:val="28"/>
+          <w:szCs w:val="28"/>
+          <w:lang w:val="en-US"/>
+        </w:rPr>
+        <w:t>=maven-archetype-</w:t>
+      </w:r>
+      <w:proofErr w:type="spellStart"/>
+      <w:r>
+        <w:rPr>
+          <w:b/>
+          <w:bCs/>
+          <w:sz w:val="28"/>
+          <w:szCs w:val="28"/>
+          <w:lang w:val="en-US"/>
+        </w:rPr>
+        <w:t>quickstart</w:t>
+      </w:r>
+      <w:proofErr w:type="spellEnd"/>
+      <w:r>
+        <w:rPr>
+          <w:b/>
+          <w:bCs/>
+          <w:sz w:val="28"/>
+          <w:szCs w:val="28"/>
+          <w:lang w:val="en-US"/>
+        </w:rPr>
+        <w:t xml:space="preserve"> -</w:t>
+      </w:r>
+      <w:proofErr w:type="spellStart"/>
+      <w:r>
+        <w:rPr>
+          <w:b/>
+          <w:bCs/>
+          <w:sz w:val="28"/>
+          <w:szCs w:val="28"/>
+          <w:lang w:val="en-US"/>
+        </w:rPr>
+        <w:t>DinteractiveMode</w:t>
+      </w:r>
+      <w:proofErr w:type="spellEnd"/>
+      <w:r>
+        <w:rPr>
+          <w:b/>
+          <w:bCs/>
+          <w:sz w:val="28"/>
+          <w:szCs w:val="28"/>
+          <w:lang w:val="en-US"/>
+        </w:rPr>
+        <w:t>=false</w:t>
       </w:r>
     </w:p>
     <w:p>
@@ -275,15 +473,205 @@
           <w:lang w:val="en-US"/>
         </w:rPr>
       </w:pPr>
-      <w:r>
-        <w:rPr>
-          <w:b/>
-          <w:bCs/>
-          <w:sz w:val="28"/>
-          <w:szCs w:val="28"/>
-          <w:lang w:val="en-US"/>
-        </w:rPr>
-        <w:t>mvn archetype:generate -DgroupId=com.kubebytes -DartifactId=my-app-01 -DarchetypeArtifactId=maven-archetype-quickstart -DarchetypeVersion=1.5 -DinteractiveMode=false</w:t>
+      <w:proofErr w:type="spellStart"/>
+      <w:r>
+        <w:rPr>
+          <w:b/>
+          <w:bCs/>
+          <w:sz w:val="28"/>
+          <w:szCs w:val="28"/>
+          <w:lang w:val="en-US"/>
+        </w:rPr>
+        <w:t>mvn</w:t>
+      </w:r>
+      <w:proofErr w:type="spellEnd"/>
+      <w:r>
+        <w:rPr>
+          <w:b/>
+          <w:bCs/>
+          <w:sz w:val="28"/>
+          <w:szCs w:val="28"/>
+          <w:lang w:val="en-US"/>
+        </w:rPr>
+        <w:t xml:space="preserve"> </w:t>
+      </w:r>
+      <w:proofErr w:type="spellStart"/>
+      <w:proofErr w:type="gramStart"/>
+      <w:r>
+        <w:rPr>
+          <w:b/>
+          <w:bCs/>
+          <w:sz w:val="28"/>
+          <w:szCs w:val="28"/>
+          <w:lang w:val="en-US"/>
+        </w:rPr>
+        <w:t>archetype:generate</w:t>
+      </w:r>
+      <w:proofErr w:type="spellEnd"/>
+      <w:proofErr w:type="gramEnd"/>
+      <w:r>
+        <w:rPr>
+          <w:b/>
+          <w:bCs/>
+          <w:sz w:val="28"/>
+          <w:szCs w:val="28"/>
+          <w:lang w:val="en-US"/>
+        </w:rPr>
+        <w:t xml:space="preserve"> -</w:t>
+      </w:r>
+      <w:proofErr w:type="spellStart"/>
+      <w:r>
+        <w:rPr>
+          <w:b/>
+          <w:bCs/>
+          <w:sz w:val="28"/>
+          <w:szCs w:val="28"/>
+          <w:lang w:val="en-US"/>
+        </w:rPr>
+        <w:t>DgroupId</w:t>
+      </w:r>
+      <w:proofErr w:type="spellEnd"/>
+      <w:r>
+        <w:rPr>
+          <w:b/>
+          <w:bCs/>
+          <w:sz w:val="28"/>
+          <w:szCs w:val="28"/>
+          <w:lang w:val="en-US"/>
+        </w:rPr>
+        <w:t>=</w:t>
+      </w:r>
+      <w:proofErr w:type="spellStart"/>
+      <w:r>
+        <w:rPr>
+          <w:b/>
+          <w:bCs/>
+          <w:sz w:val="28"/>
+          <w:szCs w:val="28"/>
+          <w:lang w:val="en-US"/>
+        </w:rPr>
+        <w:t>com.kubebytes</w:t>
+      </w:r>
+      <w:proofErr w:type="spellEnd"/>
+      <w:r>
+        <w:rPr>
+          <w:b/>
+          <w:bCs/>
+          <w:sz w:val="28"/>
+          <w:szCs w:val="28"/>
+          <w:lang w:val="en-US"/>
+        </w:rPr>
+        <w:t xml:space="preserve"> -</w:t>
+      </w:r>
+      <w:proofErr w:type="spellStart"/>
+      <w:r>
+        <w:rPr>
+          <w:b/>
+          <w:bCs/>
+          <w:sz w:val="28"/>
+          <w:szCs w:val="28"/>
+          <w:lang w:val="en-US"/>
+        </w:rPr>
+        <w:t>DartifactId</w:t>
+      </w:r>
+      <w:proofErr w:type="spellEnd"/>
+      <w:r>
+        <w:rPr>
+          <w:b/>
+          <w:bCs/>
+          <w:sz w:val="28"/>
+          <w:szCs w:val="28"/>
+          <w:lang w:val="en-US"/>
+        </w:rPr>
+        <w:t>=my-app-01 -</w:t>
+      </w:r>
+      <w:proofErr w:type="spellStart"/>
+      <w:r>
+        <w:rPr>
+          <w:b/>
+          <w:bCs/>
+          <w:sz w:val="28"/>
+          <w:szCs w:val="28"/>
+          <w:lang w:val="en-US"/>
+        </w:rPr>
+        <w:t>DarchetypeArtifactId</w:t>
+      </w:r>
+      <w:proofErr w:type="spellEnd"/>
+      <w:r>
+        <w:rPr>
+          <w:b/>
+          <w:bCs/>
+          <w:sz w:val="28"/>
+          <w:szCs w:val="28"/>
+          <w:lang w:val="en-US"/>
+        </w:rPr>
+        <w:t>=maven-archetype-</w:t>
+      </w:r>
+      <w:proofErr w:type="spellStart"/>
+      <w:r>
+        <w:rPr>
+          <w:b/>
+          <w:bCs/>
+          <w:sz w:val="28"/>
+          <w:szCs w:val="28"/>
+          <w:lang w:val="en-US"/>
+        </w:rPr>
+        <w:t>quickstart</w:t>
+      </w:r>
+      <w:proofErr w:type="spellEnd"/>
+      <w:r>
+        <w:rPr>
+          <w:b/>
+          <w:bCs/>
+          <w:sz w:val="28"/>
+          <w:szCs w:val="28"/>
+          <w:lang w:val="en-US"/>
+        </w:rPr>
+        <w:t xml:space="preserve"> -</w:t>
+      </w:r>
+      <w:proofErr w:type="spellStart"/>
+      <w:r>
+        <w:rPr>
+          <w:b/>
+          <w:bCs/>
+          <w:sz w:val="28"/>
+          <w:szCs w:val="28"/>
+          <w:lang w:val="en-US"/>
+        </w:rPr>
+        <w:t>DarchetypeVersion</w:t>
+      </w:r>
+      <w:proofErr w:type="spellEnd"/>
+      <w:r>
+        <w:rPr>
+          <w:b/>
+          <w:bCs/>
+          <w:sz w:val="28"/>
+          <w:szCs w:val="28"/>
+          <w:lang w:val="en-US"/>
+        </w:rPr>
+        <w:t>=1.5 -</w:t>
+      </w:r>
+      <w:proofErr w:type="spellStart"/>
+      <w:r>
+        <w:rPr>
+          <w:b/>
+          <w:bCs/>
+          <w:sz w:val="28"/>
+          <w:szCs w:val="28"/>
+          <w:lang w:val="en-US"/>
+        </w:rPr>
+        <w:t>DinteractiveMode</w:t>
+      </w:r>
+      <w:proofErr w:type="spellEnd"/>
+      <w:r>
+        <w:rPr>
+          <w:b/>
+          <w:bCs/>
+          <w:sz w:val="28"/>
+          <w:szCs w:val="28"/>
+          <w:lang w:val="en-US"/>
+        </w:rPr>
+        <w:t>=false</w:t>
       </w:r>
     </w:p>
     <w:p>
@@ -350,7 +738,51 @@
         <w:rPr>
           <w:lang w:val="en-US"/>
         </w:rPr>
-        <w:t>After hitting this command it will crate a stand alone application.</w:t>
+        <w:t xml:space="preserve">After hitting this </w:t>
+      </w:r>
+      <w:proofErr w:type="gramStart"/>
+      <w:r>
+        <w:rPr>
+          <w:lang w:val="en-US"/>
+        </w:rPr>
+        <w:t>command</w:t>
+      </w:r>
+      <w:proofErr w:type="gramEnd"/>
+      <w:r>
+        <w:rPr>
+          <w:lang w:val="en-US"/>
+        </w:rPr>
+        <w:t xml:space="preserve"> it will </w:t>
+      </w:r>
+      <w:proofErr w:type="spellStart"/>
+      <w:r>
+        <w:rPr>
+          <w:lang w:val="en-US"/>
+        </w:rPr>
+        <w:t>crate</w:t>
+      </w:r>
+      <w:proofErr w:type="spellEnd"/>
+      <w:r>
+        <w:rPr>
+          <w:lang w:val="en-US"/>
+        </w:rPr>
+        <w:t xml:space="preserve"> a </w:t>
+      </w:r>
+      <w:proofErr w:type="spellStart"/>
+      <w:proofErr w:type="gramStart"/>
+      <w:r>
+        <w:rPr>
+          <w:lang w:val="en-US"/>
+        </w:rPr>
+        <w:t>stand alone</w:t>
+      </w:r>
+      <w:proofErr w:type="spellEnd"/>
+      <w:proofErr w:type="gramEnd"/>
+      <w:r>
+        <w:rPr>
+          <w:lang w:val="en-US"/>
+        </w:rPr>
+        <w:t xml:space="preserve"> application.</w:t>
       </w:r>
     </w:p>
     <w:p>
@@ -368,7 +800,21 @@
         <w:rPr>
           <w:lang w:val="en-US"/>
         </w:rPr>
-        <w:t>Project created from Archetype in dir: C:\Users\Gyana\Desktop\maven-projects\my-app-01</w:t>
+        <w:t xml:space="preserve">Project created from Archetype in </w:t>
+      </w:r>
+      <w:proofErr w:type="spellStart"/>
+      <w:r>
+        <w:rPr>
+          <w:lang w:val="en-US"/>
+        </w:rPr>
+        <w:t>dir</w:t>
+      </w:r>
+      <w:proofErr w:type="spellEnd"/>
+      <w:r>
+        <w:rPr>
+          <w:lang w:val="en-US"/>
+        </w:rPr>
+        <w:t>: C:\Users\Gyana\Desktop\maven-projects\my-app-01</w:t>
       </w:r>
       <w:r>
         <w:rPr>
@@ -472,7 +918,21 @@
         <w:rPr>
           <w:lang w:val="en-US"/>
         </w:rPr>
-        <w:t xml:space="preserve"> which created in destop.</w:t>
+        <w:t xml:space="preserve"> which created in </w:t>
+      </w:r>
+      <w:proofErr w:type="spellStart"/>
+      <w:r>
+        <w:rPr>
+          <w:lang w:val="en-US"/>
+        </w:rPr>
+        <w:t>destop</w:t>
+      </w:r>
+      <w:proofErr w:type="spellEnd"/>
+      <w:r>
+        <w:rPr>
+          <w:lang w:val="en-US"/>
+        </w:rPr>
+        <w:t>.</w:t>
       </w:r>
     </w:p>
     <w:p>
@@ -611,11 +1071,33 @@
           <w:lang w:val="en-US"/>
         </w:rPr>
       </w:pPr>
-      <w:r>
-        <w:rPr>
-          <w:lang w:val="en-US"/>
-        </w:rPr>
-        <w:t>i) Now as a devops engineer our work is to execute the Maven goals.</w:t>
+      <w:proofErr w:type="spellStart"/>
+      <w:r>
+        <w:rPr>
+          <w:lang w:val="en-US"/>
+        </w:rPr>
+        <w:t>i</w:t>
+      </w:r>
+      <w:proofErr w:type="spellEnd"/>
+      <w:r>
+        <w:rPr>
+          <w:lang w:val="en-US"/>
+        </w:rPr>
+        <w:t xml:space="preserve">) Now as a </w:t>
+      </w:r>
+      <w:proofErr w:type="spellStart"/>
+      <w:r>
+        <w:rPr>
+          <w:lang w:val="en-US"/>
+        </w:rPr>
+        <w:t>devops</w:t>
+      </w:r>
+      <w:proofErr w:type="spellEnd"/>
+      <w:r>
+        <w:rPr>
+          <w:lang w:val="en-US"/>
+        </w:rPr>
+        <w:t xml:space="preserve"> engineer our work is to execute the Maven goals.</w:t>
       </w:r>
     </w:p>
     <w:p>
@@ -629,7 +1111,21 @@
         <w:rPr>
           <w:lang w:val="en-US"/>
         </w:rPr>
-        <w:t>j) Now click the toggle pannel and open the terminal inside the vs code.</w:t>
+        <w:t xml:space="preserve">j) Now click the toggle </w:t>
+      </w:r>
+      <w:proofErr w:type="spellStart"/>
+      <w:r>
+        <w:rPr>
+          <w:lang w:val="en-US"/>
+        </w:rPr>
+        <w:t>pannel</w:t>
+      </w:r>
+      <w:proofErr w:type="spellEnd"/>
+      <w:r>
+        <w:rPr>
+          <w:lang w:val="en-US"/>
+        </w:rPr>
+        <w:t xml:space="preserve"> and open the terminal inside the vs code.</w:t>
       </w:r>
     </w:p>
     <w:p>
@@ -655,7 +1151,21 @@
         <w:rPr>
           <w:lang w:val="en-US"/>
         </w:rPr>
-        <w:t>Now change the terminal from powershell to Git bass</w:t>
+        <w:t xml:space="preserve">Now change the terminal from </w:t>
+      </w:r>
+      <w:proofErr w:type="spellStart"/>
+      <w:r>
+        <w:rPr>
+          <w:lang w:val="en-US"/>
+        </w:rPr>
+        <w:t>powershell</w:t>
+      </w:r>
+      <w:proofErr w:type="spellEnd"/>
+      <w:r>
+        <w:rPr>
+          <w:lang w:val="en-US"/>
+        </w:rPr>
+        <w:t xml:space="preserve"> to Git bass</w:t>
       </w:r>
       <w:r>
         <w:rPr>
@@ -908,13 +1418,23 @@
         </w:rPr>
         <w:t xml:space="preserve">Use the command </w:t>
       </w:r>
-      <w:r>
-        <w:rPr>
-          <w:b/>
-          <w:bCs/>
-          <w:lang w:val="en-US"/>
-        </w:rPr>
-        <w:t>mvn compile</w:t>
+      <w:proofErr w:type="spellStart"/>
+      <w:r>
+        <w:rPr>
+          <w:b/>
+          <w:bCs/>
+          <w:lang w:val="en-US"/>
+        </w:rPr>
+        <w:t>mvn</w:t>
+      </w:r>
+      <w:proofErr w:type="spellEnd"/>
+      <w:r>
+        <w:rPr>
+          <w:b/>
+          <w:bCs/>
+          <w:lang w:val="en-US"/>
+        </w:rPr>
+        <w:t xml:space="preserve"> compile</w:t>
       </w:r>
       <w:r>
         <w:rPr>
@@ -999,6 +1519,7 @@
       </w:pPr>
       <w:r>
         <w:rPr>
+          <w:noProof/>
           <w:lang w:val="en-US"/>
         </w:rPr>
         <w:drawing>
@@ -1079,15 +1600,39 @@
         <w:rPr>
           <w:lang w:val="en-US"/>
         </w:rPr>
-        <w:t xml:space="preserve">The next maven goal will be : </w:t>
-      </w:r>
-      <w:r>
-        <w:rPr>
-          <w:b/>
-          <w:bCs/>
-          <w:lang w:val="en-US"/>
-        </w:rPr>
-        <w:t>mvn test</w:t>
+        <w:t xml:space="preserve">The next maven goal will </w:t>
+      </w:r>
+      <w:proofErr w:type="gramStart"/>
+      <w:r>
+        <w:rPr>
+          <w:lang w:val="en-US"/>
+        </w:rPr>
+        <w:t>be :</w:t>
+      </w:r>
+      <w:proofErr w:type="gramEnd"/>
+      <w:r>
+        <w:rPr>
+          <w:lang w:val="en-US"/>
+        </w:rPr>
+        <w:t xml:space="preserve"> </w:t>
+      </w:r>
+      <w:proofErr w:type="spellStart"/>
+      <w:r>
+        <w:rPr>
+          <w:b/>
+          <w:bCs/>
+          <w:lang w:val="en-US"/>
+        </w:rPr>
+        <w:t>mvn</w:t>
+      </w:r>
+      <w:proofErr w:type="spellEnd"/>
+      <w:r>
+        <w:rPr>
+          <w:b/>
+          <w:bCs/>
+          <w:lang w:val="en-US"/>
+        </w:rPr>
+        <w:t xml:space="preserve"> test</w:t>
       </w:r>
       <w:r>
         <w:rPr>
@@ -1140,6 +1685,7 @@
         <w:rPr>
           <w:b/>
           <w:bCs/>
+          <w:noProof/>
           <w:sz w:val="28"/>
           <w:szCs w:val="28"/>
           <w:lang w:val="en-US"/>
@@ -1203,13 +1749,23 @@
         </w:rPr>
         <w:t xml:space="preserve">Now will execute the maven goal </w:t>
       </w:r>
-      <w:r>
-        <w:rPr>
-          <w:b/>
-          <w:bCs/>
-          <w:lang w:val="en-US"/>
-        </w:rPr>
-        <w:t>mvn package</w:t>
+      <w:proofErr w:type="spellStart"/>
+      <w:r>
+        <w:rPr>
+          <w:b/>
+          <w:bCs/>
+          <w:lang w:val="en-US"/>
+        </w:rPr>
+        <w:t>mvn</w:t>
+      </w:r>
+      <w:proofErr w:type="spellEnd"/>
+      <w:r>
+        <w:rPr>
+          <w:b/>
+          <w:bCs/>
+          <w:lang w:val="en-US"/>
+        </w:rPr>
+        <w:t xml:space="preserve"> package</w:t>
       </w:r>
       <w:r>
         <w:rPr>
@@ -1250,6 +1806,7 @@
       </w:pPr>
       <w:r>
         <w:rPr>
+          <w:noProof/>
           <w:lang w:val="en-US"/>
         </w:rPr>
         <w:drawing>
@@ -1309,13 +1866,23 @@
         </w:rPr>
         <w:t xml:space="preserve">In the above image a SNAPSHOT.jar file got created when we execute the goal </w:t>
       </w:r>
-      <w:r>
-        <w:rPr>
-          <w:b/>
-          <w:bCs/>
-          <w:lang w:val="en-US"/>
-        </w:rPr>
-        <w:t>mvn package</w:t>
+      <w:proofErr w:type="spellStart"/>
+      <w:r>
+        <w:rPr>
+          <w:b/>
+          <w:bCs/>
+          <w:lang w:val="en-US"/>
+        </w:rPr>
+        <w:t>mvn</w:t>
+      </w:r>
+      <w:proofErr w:type="spellEnd"/>
+      <w:r>
+        <w:rPr>
+          <w:b/>
+          <w:bCs/>
+          <w:lang w:val="en-US"/>
+        </w:rPr>
+        <w:t xml:space="preserve"> package</w:t>
       </w:r>
       <w:r>
         <w:rPr>
@@ -1361,22 +1928,16 @@
         </w:rPr>
         <w:t xml:space="preserve">That SNAPSHOT will create under this path: </w:t>
       </w:r>
-      <w:r>
-        <w:rPr>
-          <w:b/>
-          <w:bCs/>
-          <w:lang w:val="en-US"/>
-        </w:rPr>
-        <w:t>C:\Users\Gyana\Desktop\maven-projects\my-app-01\target\my-app-01-1.0-SNAPSHOT.jar</w:t>
-      </w:r>
-      <w:r>
-        <w:rPr>
-          <w:b/>
-          <w:bCs/>
-          <w:lang w:val="en-US"/>
-        </w:rPr>
-        <w:t xml:space="preserve"> .</w:t>
-      </w:r>
+      <w:proofErr w:type="gramStart"/>
+      <w:r>
+        <w:rPr>
+          <w:b/>
+          <w:bCs/>
+          <w:lang w:val="en-US"/>
+        </w:rPr>
+        <w:t>C:\Users\Gyana\Desktop\maven-projects\my-app-01\target\my-app-01-1.0-SNAPSHOT.jar .</w:t>
+      </w:r>
+      <w:proofErr w:type="gramEnd"/>
     </w:p>
     <w:p>
       <w:pPr>

</xml_diff>